<commit_message>
Update  Seat no. and Guide name
</commit_message>
<xml_diff>
--- a/TR_First_7_Page_Pankaj.docx
+++ b/TR_First_7_Page_Pankaj.docx
@@ -197,26 +197,42 @@
           <w:sz w:val="30"/>
           <w:szCs w:val="30"/>
         </w:rPr>
-        <w:t xml:space="preserve">Pankaj Makhija (25) </w:t>
-      </w:r>
-    </w:p>
-    <w:p>
-      <w:pPr>
-        <w:pStyle w:val="Normal"/>
-        <w:spacing w:lineRule="auto" w:line="240" w:before="0" w:after="30"/>
-        <w:jc w:val="center"/>
-        <w:rPr>
-          <w:rFonts w:ascii="Times New Roman" w:hAnsi="Times New Roman" w:eastAsia="Times New Roman" w:cs="Times New Roman"/>
+        <w:t>Pankaj Makhija (</w:t>
+      </w:r>
+      <w:r>
+        <w:rPr>
+          <w:rFonts w:eastAsia="Times New Roman" w:cs="Times New Roman" w:ascii="Times New Roman" w:hAnsi="Times New Roman"/>
           <w:sz w:val="30"/>
           <w:szCs w:val="30"/>
         </w:rPr>
-      </w:pPr>
+        <w:t>3037788</w:t>
+      </w:r>
       <w:r>
         <w:rPr>
           <w:rFonts w:eastAsia="Times New Roman" w:cs="Times New Roman" w:ascii="Times New Roman" w:hAnsi="Times New Roman"/>
           <w:sz w:val="30"/>
           <w:szCs w:val="30"/>
         </w:rPr>
+        <w:t xml:space="preserve">) </w:t>
+      </w:r>
+    </w:p>
+    <w:p>
+      <w:pPr>
+        <w:pStyle w:val="Normal"/>
+        <w:spacing w:lineRule="auto" w:line="240" w:before="0" w:after="30"/>
+        <w:jc w:val="center"/>
+        <w:rPr>
+          <w:rFonts w:ascii="Times New Roman" w:hAnsi="Times New Roman" w:eastAsia="Times New Roman" w:cs="Times New Roman"/>
+          <w:sz w:val="30"/>
+          <w:szCs w:val="30"/>
+        </w:rPr>
+      </w:pPr>
+      <w:r>
+        <w:rPr>
+          <w:rFonts w:eastAsia="Times New Roman" w:cs="Times New Roman" w:ascii="Times New Roman" w:hAnsi="Times New Roman"/>
+          <w:sz w:val="30"/>
+          <w:szCs w:val="30"/>
+        </w:rPr>
       </w:r>
     </w:p>
     <w:p>
@@ -250,7 +266,7 @@
           <w:sz w:val="30"/>
           <w:szCs w:val="30"/>
         </w:rPr>
-        <w:t>Mr. Haresh Pawar</w:t>
+        <w:t>Mrs. Prajisha Jitesh</w:t>
       </w:r>
     </w:p>
     <w:p>
@@ -757,7 +773,12 @@
         </w:rPr>
       </w:pPr>
       <w:r>
-        <w:rPr/>
+        <w:rPr>
+          <w:rFonts w:eastAsia="Times New Roman" w:cs="Times New Roman" w:ascii="Times New Roman" w:hAnsi="Times New Roman"/>
+          <w:b/>
+          <w:sz w:val="30"/>
+          <w:szCs w:val="30"/>
+        </w:rPr>
       </w:r>
       <w:r>
         <w:br w:type="page"/>
@@ -1037,7 +1058,25 @@
           <w:sz w:val="24"/>
           <w:szCs w:val="24"/>
         </w:rPr>
-        <w:t xml:space="preserve">bearing Seat No: 25 submitted in partial fulfillment of the requirements for the award of the degree of </w:t>
+        <w:t xml:space="preserve">bearing Seat No: </w:t>
+      </w:r>
+      <w:r>
+        <w:rPr>
+          <w:rFonts w:eastAsia="Times New Roman" w:cs="Times New Roman" w:ascii="Times New Roman" w:hAnsi="Times New Roman"/>
+          <w:b/>
+          <w:bCs/>
+          <w:sz w:val="24"/>
+          <w:szCs w:val="24"/>
+        </w:rPr>
+        <w:t>3037788</w:t>
+      </w:r>
+      <w:r>
+        <w:rPr>
+          <w:rFonts w:eastAsia="Times New Roman" w:cs="Times New Roman" w:ascii="Times New Roman" w:hAnsi="Times New Roman"/>
+          <w:sz w:val="24"/>
+          <w:szCs w:val="24"/>
+        </w:rPr>
+        <w:t xml:space="preserve"> submitted in partial fulfillment of the requirements for the award of the degree of </w:t>
       </w:r>
       <w:r>
         <w:rPr>
@@ -1477,24 +1516,48 @@
       <w:pPr>
         <w:pStyle w:val="Normal"/>
         <w:spacing w:lineRule="auto" w:line="360" w:before="0" w:after="30"/>
-        <w:rPr>
-          <w:rFonts w:ascii="Times New Roman" w:hAnsi="Times New Roman" w:eastAsia="Times New Roman" w:cs="Times New Roman"/>
-          <w:sz w:val="28"/>
-          <w:szCs w:val="28"/>
-        </w:rPr>
-      </w:pPr>
-      <w:r>
-        <w:rPr>
-          <w:rFonts w:eastAsia="Times New Roman" w:cs="Times New Roman" w:ascii="Times New Roman" w:hAnsi="Times New Roman"/>
-          <w:sz w:val="28"/>
-          <w:szCs w:val="28"/>
-        </w:rPr>
+        <w:rPr/>
+      </w:pPr>
+      <w:r>
+        <w:rPr>
+          <w:rFonts w:eastAsia="Times New Roman" w:cs="Times New Roman" w:ascii="Times New Roman" w:hAnsi="Times New Roman"/>
+          <w:sz w:val="28"/>
+          <w:szCs w:val="28"/>
+        </w:rPr>
+        <w:tab/>
+        <w:tab/>
+        <w:tab/>
+        <w:tab/>
+        <w:tab/>
+        <w:tab/>
+        <w:tab/>
+        <w:tab/>
+        <w:tab/>
+        <w:t xml:space="preserve">    Seat No.: 3037788</w:t>
       </w:r>
     </w:p>
     <w:p>
       <w:pPr>
         <w:pStyle w:val="Normal"/>
         <w:spacing w:lineRule="auto" w:line="360" w:before="0" w:after="30"/>
+        <w:rPr>
+          <w:rFonts w:ascii="Times New Roman" w:hAnsi="Times New Roman" w:eastAsia="Times New Roman" w:cs="Times New Roman"/>
+          <w:sz w:val="28"/>
+          <w:szCs w:val="28"/>
+        </w:rPr>
+      </w:pPr>
+      <w:r>
+        <w:rPr>
+          <w:rFonts w:eastAsia="Times New Roman" w:cs="Times New Roman" w:ascii="Times New Roman" w:hAnsi="Times New Roman"/>
+          <w:sz w:val="28"/>
+          <w:szCs w:val="28"/>
+        </w:rPr>
+      </w:r>
+    </w:p>
+    <w:p>
+      <w:pPr>
+        <w:pStyle w:val="Normal"/>
+        <w:spacing w:lineRule="auto" w:line="360" w:before="0" w:after="30"/>
         <w:rPr/>
       </w:pPr>
       <w:r>
@@ -1569,7 +1632,15 @@
           <w:sz w:val="28"/>
           <w:szCs w:val="28"/>
         </w:rPr>
-        <w:t>3. Name of the Guide: Mr. Haresh Pawar</w:t>
+        <w:t>3. Name of the Guide: Mr</w:t>
+      </w:r>
+      <w:r>
+        <w:rPr>
+          <w:rFonts w:eastAsia="Times New Roman" w:cs="Times New Roman" w:ascii="Times New Roman" w:hAnsi="Times New Roman"/>
+          <w:sz w:val="28"/>
+          <w:szCs w:val="28"/>
+        </w:rPr>
+        <w:t>s. Prajisha Jitesh</w:t>
       </w:r>
     </w:p>
     <w:p>
@@ -1624,7 +1695,7 @@
         <mc:AlternateContent>
           <mc:Choice Requires="wps">
             <w:drawing>
-              <wp:anchor behindDoc="0" distT="0" distB="0" distL="114300" distR="114300" simplePos="0" locked="0" layoutInCell="1" allowOverlap="1" relativeHeight="4">
+              <wp:anchor behindDoc="0" distT="0" distB="0" distL="114300" distR="114300" simplePos="0" locked="0" layoutInCell="1" allowOverlap="1" relativeHeight="2">
                 <wp:simplePos x="0" y="0"/>
                 <wp:positionH relativeFrom="margin">
                   <wp:posOffset>3657600</wp:posOffset>
@@ -1632,7 +1703,7 @@
                 <wp:positionV relativeFrom="paragraph">
                   <wp:posOffset>316865</wp:posOffset>
                 </wp:positionV>
-                <wp:extent cx="254000" cy="193040"/>
+                <wp:extent cx="254635" cy="193675"/>
                 <wp:effectExtent l="0" t="0" r="15240" b="19050"/>
                 <wp:wrapNone/>
                 <wp:docPr id="3" name="Image2"/>
@@ -1643,7 +1714,7 @@
                       <wps:spPr>
                         <a:xfrm>
                           <a:off x="0" y="0"/>
-                          <a:ext cx="253440" cy="192240"/>
+                          <a:ext cx="254160" cy="192960"/>
                         </a:xfrm>
                         <a:prstGeom prst="rect">
                           <a:avLst/>
@@ -1674,7 +1745,7 @@
           </mc:Choice>
           <mc:Fallback>
             <w:pict>
-              <v:rect id="shape_0" ID="Image2" stroked="f" style="position:absolute;margin-left:288pt;margin-top:24.95pt;width:19.9pt;height:15.1pt;mso-position-horizontal-relative:margin">
+              <v:rect id="shape_0" ID="Image2" stroked="f" style="position:absolute;margin-left:288pt;margin-top:24.95pt;width:19.95pt;height:15.15pt;mso-position-horizontal-relative:margin">
                 <w10:wrap type="none"/>
                 <v:fill o:detectmouseclick="t" on="false"/>
                 <v:stroke color="#3465a4" joinstyle="round" endcap="flat"/>
@@ -1693,7 +1764,7 @@
                 <wp:positionV relativeFrom="paragraph">
                   <wp:posOffset>316865</wp:posOffset>
                 </wp:positionV>
-                <wp:extent cx="254000" cy="193040"/>
+                <wp:extent cx="254635" cy="193675"/>
                 <wp:effectExtent l="0" t="0" r="15240" b="19050"/>
                 <wp:wrapNone/>
                 <wp:docPr id="4" name="Image1"/>
@@ -1704,7 +1775,7 @@
                       <wps:spPr>
                         <a:xfrm>
                           <a:off x="0" y="0"/>
-                          <a:ext cx="253440" cy="192240"/>
+                          <a:ext cx="254160" cy="192960"/>
                         </a:xfrm>
                         <a:prstGeom prst="rect">
                           <a:avLst/>
@@ -1735,7 +1806,7 @@
           </mc:Choice>
           <mc:Fallback>
             <w:pict>
-              <v:rect id="shape_0" ID="Image1" stroked="f" style="position:absolute;margin-left:405.6pt;margin-top:24.95pt;width:19.9pt;height:15.1pt;mso-position-horizontal-relative:margin">
+              <v:rect id="shape_0" ID="Image1" stroked="f" style="position:absolute;margin-left:405.6pt;margin-top:24.95pt;width:19.95pt;height:15.15pt;mso-position-horizontal-relative:margin">
                 <w10:wrap type="none"/>
                 <v:fill o:detectmouseclick="t" on="false"/>
                 <v:stroke color="#3465a4" joinstyle="round" endcap="flat"/>
@@ -2309,7 +2380,27 @@
           <w:sz w:val="24"/>
           <w:szCs w:val="24"/>
         </w:rPr>
-        <w:t>I respect and thank Dr. (Mrs.) J.K. Phadnis, Principal of V.E.S College of Arts, Science and Commerce for providing me an opportunity to do the project work in the college premises and giving us all support and guidance which made me complete the project duly.</w:t>
+        <w:t xml:space="preserve">I respect and thank Dr. (Mrs.) </w:t>
+      </w:r>
+      <w:r>
+        <w:rPr>
+          <w:rFonts w:eastAsia="Times New Roman" w:cs="Times New Roman" w:ascii="Times New Roman" w:hAnsi="Times New Roman"/>
+          <w:i w:val="false"/>
+          <w:color w:val="000000"/>
+          <w:sz w:val="24"/>
+          <w:szCs w:val="24"/>
+        </w:rPr>
+        <w:t>Anita Kanwar</w:t>
+      </w:r>
+      <w:r>
+        <w:rPr>
+          <w:rFonts w:eastAsia="Times New Roman" w:cs="Times New Roman" w:ascii="Times New Roman" w:hAnsi="Times New Roman"/>
+          <w:i w:val="false"/>
+          <w:color w:val="000000"/>
+          <w:sz w:val="24"/>
+          <w:szCs w:val="24"/>
+        </w:rPr>
+        <w:t>, Principal of V.E.S College of Arts, Science and Commerce for providing me an opportunity to do the project work in the college premises and giving us all support and guidance which made me complete the project duly.</w:t>
       </w:r>
     </w:p>
     <w:p>
@@ -2366,15 +2457,7 @@
           <w:sz w:val="24"/>
           <w:szCs w:val="24"/>
         </w:rPr>
-        <w:t xml:space="preserve">I heartily thank our internal project guide, Prof. (Mr.) </w:t>
-      </w:r>
-      <w:r>
-        <w:rPr>
-          <w:rFonts w:eastAsia="Times New Roman" w:cs="Times New Roman" w:ascii="Times New Roman" w:hAnsi="Times New Roman"/>
-          <w:sz w:val="24"/>
-          <w:szCs w:val="24"/>
-        </w:rPr>
-        <w:t>Haresh Pawar</w:t>
+        <w:t>I heartily thank our internal project guide, Prof. (Mr</w:t>
       </w:r>
       <w:r>
         <w:rPr>
@@ -2384,7 +2467,57 @@
           <w:sz w:val="24"/>
           <w:szCs w:val="24"/>
         </w:rPr>
-        <w:t>, for his guidance and suggestions during this project report.</w:t>
+        <w:t>s</w:t>
+      </w:r>
+      <w:r>
+        <w:rPr>
+          <w:rFonts w:eastAsia="Times New Roman" w:cs="Times New Roman" w:ascii="Times New Roman" w:hAnsi="Times New Roman"/>
+          <w:i w:val="false"/>
+          <w:color w:val="000000"/>
+          <w:sz w:val="24"/>
+          <w:szCs w:val="24"/>
+        </w:rPr>
+        <w:t xml:space="preserve">.) </w:t>
+      </w:r>
+      <w:r>
+        <w:rPr>
+          <w:rFonts w:eastAsia="Times New Roman" w:cs="Times New Roman" w:ascii="Times New Roman" w:hAnsi="Times New Roman"/>
+          <w:i w:val="false"/>
+          <w:color w:val="000000"/>
+          <w:sz w:val="24"/>
+          <w:szCs w:val="24"/>
+        </w:rPr>
+        <w:t>Prajisha Jitesh</w:t>
+      </w:r>
+      <w:r>
+        <w:rPr>
+          <w:rFonts w:eastAsia="Times New Roman" w:cs="Times New Roman" w:ascii="Times New Roman" w:hAnsi="Times New Roman"/>
+          <w:i w:val="false"/>
+          <w:color w:val="000000"/>
+          <w:sz w:val="24"/>
+          <w:szCs w:val="24"/>
+        </w:rPr>
+        <w:t>, for h</w:t>
+      </w:r>
+      <w:r>
+        <w:rPr>
+          <w:rFonts w:eastAsia="Times New Roman" w:cs="Times New Roman" w:ascii="Times New Roman" w:hAnsi="Times New Roman"/>
+          <w:i w:val="false"/>
+          <w:color w:val="000000"/>
+          <w:sz w:val="24"/>
+          <w:szCs w:val="24"/>
+        </w:rPr>
+        <w:t>er</w:t>
+      </w:r>
+      <w:r>
+        <w:rPr>
+          <w:rFonts w:eastAsia="Times New Roman" w:cs="Times New Roman" w:ascii="Times New Roman" w:hAnsi="Times New Roman"/>
+          <w:i w:val="false"/>
+          <w:color w:val="000000"/>
+          <w:sz w:val="24"/>
+          <w:szCs w:val="24"/>
+        </w:rPr>
+        <w:t xml:space="preserve"> guidance and suggestions during this project report.</w:t>
       </w:r>
     </w:p>
     <w:p>
@@ -2516,7 +2649,12 @@
         </w:rPr>
       </w:pPr>
       <w:r>
-        <w:rPr/>
+        <w:rPr>
+          <w:rFonts w:eastAsia="Times New Roman" w:cs="Times New Roman" w:ascii="Times New Roman" w:hAnsi="Times New Roman"/>
+          <w:b/>
+          <w:sz w:val="40"/>
+          <w:szCs w:val="40"/>
+        </w:rPr>
       </w:r>
       <w:r>
         <w:br w:type="page"/>
@@ -2872,16 +3010,7 @@
           <w:sz w:val="24"/>
           <w:szCs w:val="24"/>
         </w:rPr>
-        <w:t xml:space="preserve">CHAPTER 1: INTRODUCTION .................................................................................................. </w:t>
-      </w:r>
-      <w:r>
-        <w:rPr>
-          <w:rFonts w:eastAsia="Times New Roman" w:cs="Times New Roman" w:ascii="Times New Roman" w:hAnsi="Times New Roman"/>
-          <w:b/>
-          <w:sz w:val="24"/>
-          <w:szCs w:val="24"/>
-        </w:rPr>
-        <w:t>1</w:t>
+        <w:t>CHAPTER 1: INTRODUCTION .................................................................................................. 1</w:t>
       </w:r>
     </w:p>
     <w:p>
@@ -2899,8 +3028,16 @@
           <w:sz w:val="24"/>
           <w:szCs w:val="24"/>
         </w:rPr>
-        <w:t xml:space="preserve">1.1 Background ...................................................................................................................... </w:t>
-      </w:r>
+        <w:t>1.1 Background ...................................................................................................................... 1</w:t>
+      </w:r>
+    </w:p>
+    <w:p>
+      <w:pPr>
+        <w:pStyle w:val="Normal"/>
+        <w:spacing w:lineRule="auto" w:line="259" w:before="0" w:after="160"/>
+        <w:ind w:firstLine="720"/>
+        <w:rPr/>
+      </w:pPr>
       <w:r>
         <w:rPr>
           <w:rFonts w:eastAsia="Times New Roman" w:cs="Times New Roman" w:ascii="Times New Roman" w:hAnsi="Times New Roman"/>
@@ -2909,7 +3046,7 @@
           <w:sz w:val="24"/>
           <w:szCs w:val="24"/>
         </w:rPr>
-        <w:t>1</w:t>
+        <w:t>1.2 Objectives ........................................................................................................................ 1</w:t>
       </w:r>
     </w:p>
     <w:p>
@@ -2927,8 +3064,16 @@
           <w:sz w:val="24"/>
           <w:szCs w:val="24"/>
         </w:rPr>
-        <w:t xml:space="preserve">1.2 Objectives ........................................................................................................................ </w:t>
-      </w:r>
+        <w:t>1.3 Purpose, Scope, and Applicability ................................................................................... 1</w:t>
+      </w:r>
+    </w:p>
+    <w:p>
+      <w:pPr>
+        <w:pStyle w:val="Normal"/>
+        <w:spacing w:lineRule="auto" w:line="259" w:before="0" w:after="160"/>
+        <w:ind w:left="720" w:firstLine="720"/>
+        <w:rPr/>
+      </w:pPr>
       <w:r>
         <w:rPr>
           <w:rFonts w:eastAsia="Times New Roman" w:cs="Times New Roman" w:ascii="Times New Roman" w:hAnsi="Times New Roman"/>
@@ -2937,7 +3082,145 @@
           <w:sz w:val="24"/>
           <w:szCs w:val="24"/>
         </w:rPr>
-        <w:t>1</w:t>
+        <w:t xml:space="preserve">1.3.1 Purpose </w:t>
+        <w:tab/>
+        <w:t>............................................................................................................. 1</w:t>
+      </w:r>
+    </w:p>
+    <w:p>
+      <w:pPr>
+        <w:pStyle w:val="Normal"/>
+        <w:spacing w:lineRule="auto" w:line="259" w:before="0" w:after="160"/>
+        <w:ind w:left="720" w:firstLine="720"/>
+        <w:rPr/>
+      </w:pPr>
+      <w:r>
+        <w:rPr>
+          <w:rFonts w:eastAsia="Times New Roman" w:cs="Times New Roman" w:ascii="Times New Roman" w:hAnsi="Times New Roman"/>
+          <w:b w:val="false"/>
+          <w:bCs w:val="false"/>
+          <w:sz w:val="24"/>
+          <w:szCs w:val="24"/>
+        </w:rPr>
+        <w:t>1.3.2 Scope</w:t>
+        <w:tab/>
+        <w:t>............................................................................................................. 1</w:t>
+      </w:r>
+    </w:p>
+    <w:p>
+      <w:pPr>
+        <w:pStyle w:val="Normal"/>
+        <w:spacing w:lineRule="auto" w:line="259" w:before="0" w:after="160"/>
+        <w:ind w:left="720" w:firstLine="720"/>
+        <w:rPr/>
+      </w:pPr>
+      <w:r>
+        <w:rPr>
+          <w:rFonts w:eastAsia="Times New Roman" w:cs="Times New Roman" w:ascii="Times New Roman" w:hAnsi="Times New Roman"/>
+          <w:b w:val="false"/>
+          <w:bCs w:val="false"/>
+          <w:sz w:val="24"/>
+          <w:szCs w:val="24"/>
+        </w:rPr>
+        <w:t>1.3.3 Applicability ..................................................................................................... 2</w:t>
+      </w:r>
+    </w:p>
+    <w:p>
+      <w:pPr>
+        <w:pStyle w:val="Normal"/>
+        <w:spacing w:lineRule="auto" w:line="259" w:before="0" w:after="160"/>
+        <w:ind w:left="720" w:hanging="0"/>
+        <w:rPr/>
+      </w:pPr>
+      <w:r>
+        <w:rPr>
+          <w:rFonts w:eastAsia="Times New Roman" w:cs="Times New Roman" w:ascii="Times New Roman" w:hAnsi="Times New Roman"/>
+          <w:b w:val="false"/>
+          <w:bCs w:val="false"/>
+          <w:sz w:val="24"/>
+          <w:szCs w:val="24"/>
+        </w:rPr>
+        <w:t xml:space="preserve">            </w:t>
+      </w:r>
+      <w:r>
+        <w:rPr>
+          <w:rFonts w:eastAsia="Times New Roman" w:cs="Times New Roman" w:ascii="Times New Roman" w:hAnsi="Times New Roman"/>
+          <w:b w:val="false"/>
+          <w:bCs w:val="false"/>
+          <w:sz w:val="24"/>
+          <w:szCs w:val="24"/>
+        </w:rPr>
+        <w:t>1.4 Achievements ...................................................................................................... 2</w:t>
+      </w:r>
+    </w:p>
+    <w:p>
+      <w:pPr>
+        <w:pStyle w:val="Normal"/>
+        <w:spacing w:lineRule="auto" w:line="259" w:before="0" w:after="160"/>
+        <w:ind w:left="720" w:hanging="0"/>
+        <w:rPr/>
+      </w:pPr>
+      <w:r>
+        <w:rPr>
+          <w:rFonts w:eastAsia="Times New Roman" w:cs="Times New Roman" w:ascii="Times New Roman" w:hAnsi="Times New Roman"/>
+          <w:b w:val="false"/>
+          <w:bCs w:val="false"/>
+          <w:sz w:val="24"/>
+          <w:szCs w:val="24"/>
+        </w:rPr>
+        <w:t xml:space="preserve">            </w:t>
+      </w:r>
+      <w:r>
+        <w:rPr>
+          <w:rFonts w:eastAsia="Times New Roman" w:cs="Times New Roman" w:ascii="Times New Roman" w:hAnsi="Times New Roman"/>
+          <w:b w:val="false"/>
+          <w:bCs w:val="false"/>
+          <w:sz w:val="24"/>
+          <w:szCs w:val="24"/>
+        </w:rPr>
+        <w:t xml:space="preserve">1.5 Organization of Report ........................................................................................ 2 </w:t>
+      </w:r>
+    </w:p>
+    <w:p>
+      <w:pPr>
+        <w:pStyle w:val="Normal"/>
+        <w:spacing w:lineRule="auto" w:line="259" w:before="0" w:after="160"/>
+        <w:rPr/>
+      </w:pPr>
+      <w:r>
+        <w:rPr>
+          <w:rFonts w:eastAsia="Times New Roman" w:cs="Times New Roman" w:ascii="Times New Roman" w:hAnsi="Times New Roman"/>
+          <w:b/>
+          <w:sz w:val="24"/>
+          <w:szCs w:val="24"/>
+        </w:rPr>
+        <w:t>CHAPTER 2: SURVEY OF TECHNOLOGIES  ......................................................................... 3</w:t>
+      </w:r>
+    </w:p>
+    <w:p>
+      <w:pPr>
+        <w:pStyle w:val="Normal"/>
+        <w:spacing w:lineRule="auto" w:line="259" w:before="0" w:after="160"/>
+        <w:rPr/>
+      </w:pPr>
+      <w:r>
+        <w:rPr>
+          <w:rFonts w:eastAsia="Times New Roman" w:cs="Times New Roman" w:ascii="Times New Roman" w:hAnsi="Times New Roman"/>
+          <w:b/>
+          <w:sz w:val="24"/>
+          <w:szCs w:val="24"/>
+        </w:rPr>
+        <w:t>CHAPTER 3: REQUIREMENTS AND ANALYSIS</w:t>
+      </w:r>
+      <w:r>
+        <w:rPr>
+          <w:rFonts w:eastAsia="Times New Roman" w:cs="Times New Roman" w:ascii="Times New Roman" w:hAnsi="Times New Roman"/>
+          <w:b w:val="false"/>
+          <w:bCs w:val="false"/>
+          <w:sz w:val="24"/>
+          <w:szCs w:val="24"/>
+        </w:rPr>
+        <w:t>..................................................................... 7</w:t>
       </w:r>
     </w:p>
     <w:p>
@@ -2955,8 +3238,16 @@
           <w:sz w:val="24"/>
           <w:szCs w:val="24"/>
         </w:rPr>
-        <w:t xml:space="preserve">1.3 Purpose, Scope, and Applicability ................................................................................... </w:t>
-      </w:r>
+        <w:t>3.1 Problem Definition ........................................................................................................... 7</w:t>
+      </w:r>
+    </w:p>
+    <w:p>
+      <w:pPr>
+        <w:pStyle w:val="Normal"/>
+        <w:spacing w:lineRule="auto" w:line="259" w:before="0" w:after="160"/>
+        <w:ind w:firstLine="720"/>
+        <w:rPr/>
+      </w:pPr>
       <w:r>
         <w:rPr>
           <w:rFonts w:eastAsia="Times New Roman" w:cs="Times New Roman" w:ascii="Times New Roman" w:hAnsi="Times New Roman"/>
@@ -2965,14 +3256,14 @@
           <w:sz w:val="24"/>
           <w:szCs w:val="24"/>
         </w:rPr>
-        <w:t>1</w:t>
+        <w:t>3.2 Requirements Specification ............................................................................................. 7</w:t>
       </w:r>
     </w:p>
     <w:p>
       <w:pPr>
         <w:pStyle w:val="Normal"/>
         <w:spacing w:lineRule="auto" w:line="259" w:before="0" w:after="160"/>
-        <w:ind w:left="720" w:firstLine="720"/>
+        <w:ind w:firstLine="720"/>
         <w:rPr/>
       </w:pPr>
       <w:r>
@@ -2983,10 +3274,16 @@
           <w:sz w:val="24"/>
           <w:szCs w:val="24"/>
         </w:rPr>
-        <w:t xml:space="preserve">1.3.1 Purpose </w:t>
-        <w:tab/>
-        <w:t xml:space="preserve">............................................................................................................. </w:t>
-      </w:r>
+        <w:t>3.3 Planning and Scheduling .................................................................................................. 9</w:t>
+      </w:r>
+    </w:p>
+    <w:p>
+      <w:pPr>
+        <w:pStyle w:val="Normal"/>
+        <w:spacing w:lineRule="auto" w:line="259" w:before="0" w:after="160"/>
+        <w:ind w:firstLine="720"/>
+        <w:rPr/>
+      </w:pPr>
       <w:r>
         <w:rPr>
           <w:rFonts w:eastAsia="Times New Roman" w:cs="Times New Roman" w:ascii="Times New Roman" w:hAnsi="Times New Roman"/>
@@ -2995,14 +3292,39 @@
           <w:sz w:val="24"/>
           <w:szCs w:val="24"/>
         </w:rPr>
-        <w:t>1</w:t>
+        <w:t>3.4 Software and Hardware Requirements ........................................................................... 13</w:t>
       </w:r>
     </w:p>
     <w:p>
       <w:pPr>
         <w:pStyle w:val="Normal"/>
         <w:spacing w:lineRule="auto" w:line="259" w:before="0" w:after="160"/>
-        <w:ind w:left="720" w:firstLine="720"/>
+        <w:rPr/>
+      </w:pPr>
+      <w:r>
+        <w:rPr>
+          <w:rFonts w:eastAsia="Times New Roman" w:cs="Times New Roman" w:ascii="Times New Roman" w:hAnsi="Times New Roman"/>
+          <w:b/>
+          <w:sz w:val="24"/>
+          <w:szCs w:val="24"/>
+        </w:rPr>
+        <w:t xml:space="preserve"> </w:t>
+      </w:r>
+      <w:r>
+        <w:rPr>
+          <w:rFonts w:eastAsia="Times New Roman" w:cs="Times New Roman" w:ascii="Times New Roman" w:hAnsi="Times New Roman"/>
+          <w:b/>
+          <w:sz w:val="24"/>
+          <w:szCs w:val="24"/>
+        </w:rPr>
+        <w:t>CHAPTER 4: SYSTEM DESIGN ............................................................................................... 14</w:t>
+      </w:r>
+    </w:p>
+    <w:p>
+      <w:pPr>
+        <w:pStyle w:val="Normal"/>
+        <w:spacing w:lineRule="auto" w:line="259" w:before="0" w:after="160"/>
+        <w:ind w:firstLine="720"/>
         <w:rPr/>
       </w:pPr>
       <w:r>
@@ -3013,10 +3335,16 @@
           <w:sz w:val="24"/>
           <w:szCs w:val="24"/>
         </w:rPr>
-        <w:t>1.3.2 Scope</w:t>
-        <w:tab/>
-        <w:t xml:space="preserve">............................................................................................................. </w:t>
-      </w:r>
+        <w:t>4.1 Sequence Diagram .......................................................................................................... 14</w:t>
+      </w:r>
+    </w:p>
+    <w:p>
+      <w:pPr>
+        <w:pStyle w:val="Normal"/>
+        <w:spacing w:lineRule="auto" w:line="259" w:before="0" w:after="160"/>
+        <w:ind w:firstLine="720"/>
+        <w:rPr/>
+      </w:pPr>
       <w:r>
         <w:rPr>
           <w:rFonts w:eastAsia="Times New Roman" w:cs="Times New Roman" w:ascii="Times New Roman" w:hAnsi="Times New Roman"/>
@@ -3025,14 +3353,14 @@
           <w:sz w:val="24"/>
           <w:szCs w:val="24"/>
         </w:rPr>
-        <w:t>1</w:t>
+        <w:t>4.2 Use Case Diagram .......................................................................................................... 16</w:t>
       </w:r>
     </w:p>
     <w:p>
       <w:pPr>
         <w:pStyle w:val="Normal"/>
         <w:spacing w:lineRule="auto" w:line="259" w:before="0" w:after="160"/>
-        <w:ind w:left="720" w:firstLine="720"/>
+        <w:ind w:firstLine="720"/>
         <w:rPr/>
       </w:pPr>
       <w:r>
@@ -3043,8 +3371,16 @@
           <w:sz w:val="24"/>
           <w:szCs w:val="24"/>
         </w:rPr>
-        <w:t xml:space="preserve">1.3.3 Applicability ..................................................................................................... </w:t>
-      </w:r>
+        <w:t>4.3 State Transition Diagram ................................................................................................ 18</w:t>
+      </w:r>
+    </w:p>
+    <w:p>
+      <w:pPr>
+        <w:pStyle w:val="Normal"/>
+        <w:spacing w:lineRule="auto" w:line="259" w:before="0" w:after="160"/>
+        <w:ind w:left="720" w:hanging="0"/>
+        <w:rPr/>
+      </w:pPr>
       <w:r>
         <w:rPr>
           <w:rFonts w:eastAsia="Times New Roman" w:cs="Times New Roman" w:ascii="Times New Roman" w:hAnsi="Times New Roman"/>
@@ -3053,7 +3389,7 @@
           <w:sz w:val="24"/>
           <w:szCs w:val="24"/>
         </w:rPr>
-        <w:t>2</w:t>
+        <w:t>4.4 Component Diagram ...................................................................................................... 20</w:t>
       </w:r>
     </w:p>
     <w:p>
@@ -3071,8 +3407,16 @@
           <w:sz w:val="24"/>
           <w:szCs w:val="24"/>
         </w:rPr>
-        <w:t xml:space="preserve">            </w:t>
-      </w:r>
+        <w:t>4.5 Collaboration Diagram ................................................................................................... 21</w:t>
+      </w:r>
+    </w:p>
+    <w:p>
+      <w:pPr>
+        <w:pStyle w:val="Normal"/>
+        <w:spacing w:lineRule="auto" w:line="259" w:before="0" w:after="160"/>
+        <w:ind w:left="720" w:hanging="0"/>
+        <w:rPr/>
+      </w:pPr>
       <w:r>
         <w:rPr>
           <w:rFonts w:eastAsia="Times New Roman" w:cs="Times New Roman" w:ascii="Times New Roman" w:hAnsi="Times New Roman"/>
@@ -3081,8 +3425,16 @@
           <w:sz w:val="24"/>
           <w:szCs w:val="24"/>
         </w:rPr>
-        <w:t xml:space="preserve">1.4 Achievements ...................................................................................................... </w:t>
-      </w:r>
+        <w:t>4.6 Activity Diagram  ........................................................................................................... 23</w:t>
+      </w:r>
+    </w:p>
+    <w:p>
+      <w:pPr>
+        <w:pStyle w:val="Normal"/>
+        <w:spacing w:lineRule="auto" w:line="259" w:before="0" w:after="160"/>
+        <w:ind w:left="720" w:hanging="0"/>
+        <w:rPr/>
+      </w:pPr>
       <w:r>
         <w:rPr>
           <w:rFonts w:eastAsia="Times New Roman" w:cs="Times New Roman" w:ascii="Times New Roman" w:hAnsi="Times New Roman"/>
@@ -3091,7 +3443,7 @@
           <w:sz w:val="24"/>
           <w:szCs w:val="24"/>
         </w:rPr>
-        <w:t>2</w:t>
+        <w:t>4.7 ER Diagram .................................................................................................................... 25</w:t>
       </w:r>
     </w:p>
     <w:p>
@@ -3109,588 +3461,7 @@
           <w:sz w:val="24"/>
           <w:szCs w:val="24"/>
         </w:rPr>
-        <w:t xml:space="preserve">            </w:t>
-      </w:r>
-      <w:r>
-        <w:rPr>
-          <w:rFonts w:eastAsia="Times New Roman" w:cs="Times New Roman" w:ascii="Times New Roman" w:hAnsi="Times New Roman"/>
-          <w:b w:val="false"/>
-          <w:bCs w:val="false"/>
-          <w:sz w:val="24"/>
-          <w:szCs w:val="24"/>
-        </w:rPr>
-        <w:t xml:space="preserve">1.5 Organization of Report ........................................................................................ </w:t>
-      </w:r>
-      <w:r>
-        <w:rPr>
-          <w:rFonts w:eastAsia="Times New Roman" w:cs="Times New Roman" w:ascii="Times New Roman" w:hAnsi="Times New Roman"/>
-          <w:b w:val="false"/>
-          <w:bCs w:val="false"/>
-          <w:sz w:val="24"/>
-          <w:szCs w:val="24"/>
-        </w:rPr>
-        <w:t>2</w:t>
-      </w:r>
-      <w:r>
-        <w:rPr>
-          <w:rFonts w:eastAsia="Times New Roman" w:cs="Times New Roman" w:ascii="Times New Roman" w:hAnsi="Times New Roman"/>
-          <w:b w:val="false"/>
-          <w:bCs w:val="false"/>
-          <w:sz w:val="24"/>
-          <w:szCs w:val="24"/>
-        </w:rPr>
-        <w:t xml:space="preserve"> </w:t>
-      </w:r>
-    </w:p>
-    <w:p>
-      <w:pPr>
-        <w:pStyle w:val="Normal"/>
-        <w:spacing w:lineRule="auto" w:line="259" w:before="0" w:after="160"/>
-        <w:rPr/>
-      </w:pPr>
-      <w:r>
-        <w:rPr>
-          <w:rFonts w:eastAsia="Times New Roman" w:cs="Times New Roman" w:ascii="Times New Roman" w:hAnsi="Times New Roman"/>
-          <w:b/>
-          <w:sz w:val="24"/>
-          <w:szCs w:val="24"/>
-        </w:rPr>
-        <w:t>CHAPTER 2: SURVEY OF TECHNOLOGIES  .........................................................................</w:t>
-      </w:r>
-      <w:r>
-        <w:rPr>
-          <w:rFonts w:eastAsia="Times New Roman" w:cs="Times New Roman" w:ascii="Times New Roman" w:hAnsi="Times New Roman"/>
-          <w:b/>
-          <w:sz w:val="24"/>
-          <w:szCs w:val="24"/>
-        </w:rPr>
-        <w:t xml:space="preserve"> 3</w:t>
-      </w:r>
-    </w:p>
-    <w:p>
-      <w:pPr>
-        <w:pStyle w:val="Normal"/>
-        <w:spacing w:lineRule="auto" w:line="259" w:before="0" w:after="160"/>
-        <w:rPr/>
-      </w:pPr>
-      <w:r>
-        <w:rPr>
-          <w:rFonts w:eastAsia="Times New Roman" w:cs="Times New Roman" w:ascii="Times New Roman" w:hAnsi="Times New Roman"/>
-          <w:b/>
-          <w:sz w:val="24"/>
-          <w:szCs w:val="24"/>
-        </w:rPr>
-        <w:t>CHAPTER 3: REQUIREMENTS AND ANALYSIS</w:t>
-      </w:r>
-      <w:r>
-        <w:rPr>
-          <w:rFonts w:eastAsia="Times New Roman" w:cs="Times New Roman" w:ascii="Times New Roman" w:hAnsi="Times New Roman"/>
-          <w:b w:val="false"/>
-          <w:bCs w:val="false"/>
-          <w:sz w:val="24"/>
-          <w:szCs w:val="24"/>
-        </w:rPr>
-        <w:t xml:space="preserve">..................................................................... </w:t>
-      </w:r>
-      <w:r>
-        <w:rPr>
-          <w:rFonts w:eastAsia="Times New Roman" w:cs="Times New Roman" w:ascii="Times New Roman" w:hAnsi="Times New Roman"/>
-          <w:b w:val="false"/>
-          <w:bCs w:val="false"/>
-          <w:sz w:val="24"/>
-          <w:szCs w:val="24"/>
-        </w:rPr>
-        <w:t>7</w:t>
-      </w:r>
-    </w:p>
-    <w:p>
-      <w:pPr>
-        <w:pStyle w:val="Normal"/>
-        <w:spacing w:lineRule="auto" w:line="259" w:before="0" w:after="160"/>
-        <w:ind w:firstLine="720"/>
-        <w:rPr/>
-      </w:pPr>
-      <w:r>
-        <w:rPr>
-          <w:rFonts w:eastAsia="Times New Roman" w:cs="Times New Roman" w:ascii="Times New Roman" w:hAnsi="Times New Roman"/>
-          <w:b w:val="false"/>
-          <w:bCs w:val="false"/>
-          <w:sz w:val="24"/>
-          <w:szCs w:val="24"/>
-        </w:rPr>
-        <w:t xml:space="preserve">3.1 Problem Definition ........................................................................................................... </w:t>
-      </w:r>
-      <w:r>
-        <w:rPr>
-          <w:rFonts w:eastAsia="Times New Roman" w:cs="Times New Roman" w:ascii="Times New Roman" w:hAnsi="Times New Roman"/>
-          <w:b w:val="false"/>
-          <w:bCs w:val="false"/>
-          <w:sz w:val="24"/>
-          <w:szCs w:val="24"/>
-        </w:rPr>
-        <w:t>7</w:t>
-      </w:r>
-    </w:p>
-    <w:p>
-      <w:pPr>
-        <w:pStyle w:val="Normal"/>
-        <w:spacing w:lineRule="auto" w:line="259" w:before="0" w:after="160"/>
-        <w:ind w:firstLine="720"/>
-        <w:rPr/>
-      </w:pPr>
-      <w:r>
-        <w:rPr>
-          <w:rFonts w:eastAsia="Times New Roman" w:cs="Times New Roman" w:ascii="Times New Roman" w:hAnsi="Times New Roman"/>
-          <w:b w:val="false"/>
-          <w:bCs w:val="false"/>
-          <w:sz w:val="24"/>
-          <w:szCs w:val="24"/>
-        </w:rPr>
-        <w:t xml:space="preserve">3.2 Requirements Specification ............................................................................................. </w:t>
-      </w:r>
-      <w:r>
-        <w:rPr>
-          <w:rFonts w:eastAsia="Times New Roman" w:cs="Times New Roman" w:ascii="Times New Roman" w:hAnsi="Times New Roman"/>
-          <w:b w:val="false"/>
-          <w:bCs w:val="false"/>
-          <w:sz w:val="24"/>
-          <w:szCs w:val="24"/>
-        </w:rPr>
-        <w:t>7</w:t>
-      </w:r>
-    </w:p>
-    <w:p>
-      <w:pPr>
-        <w:pStyle w:val="Normal"/>
-        <w:spacing w:lineRule="auto" w:line="259" w:before="0" w:after="160"/>
-        <w:ind w:firstLine="720"/>
-        <w:rPr/>
-      </w:pPr>
-      <w:r>
-        <w:rPr>
-          <w:rFonts w:eastAsia="Times New Roman" w:cs="Times New Roman" w:ascii="Times New Roman" w:hAnsi="Times New Roman"/>
-          <w:b w:val="false"/>
-          <w:bCs w:val="false"/>
-          <w:sz w:val="24"/>
-          <w:szCs w:val="24"/>
-        </w:rPr>
-        <w:t xml:space="preserve">3.3 Planning and Scheduling .................................................................................................. </w:t>
-      </w:r>
-      <w:r>
-        <w:rPr>
-          <w:rFonts w:eastAsia="Times New Roman" w:cs="Times New Roman" w:ascii="Times New Roman" w:hAnsi="Times New Roman"/>
-          <w:b w:val="false"/>
-          <w:bCs w:val="false"/>
-          <w:sz w:val="24"/>
-          <w:szCs w:val="24"/>
-        </w:rPr>
-        <w:t>9</w:t>
-      </w:r>
-    </w:p>
-    <w:p>
-      <w:pPr>
-        <w:pStyle w:val="Normal"/>
-        <w:spacing w:lineRule="auto" w:line="259" w:before="0" w:after="160"/>
-        <w:ind w:firstLine="720"/>
-        <w:rPr/>
-      </w:pPr>
-      <w:r>
-        <w:rPr>
-          <w:rFonts w:eastAsia="Times New Roman" w:cs="Times New Roman" w:ascii="Times New Roman" w:hAnsi="Times New Roman"/>
-          <w:b w:val="false"/>
-          <w:bCs w:val="false"/>
-          <w:sz w:val="24"/>
-          <w:szCs w:val="24"/>
-        </w:rPr>
-        <w:t xml:space="preserve">3.4 Software and Hardware Requirements ........................................................................... </w:t>
-      </w:r>
-      <w:r>
-        <w:rPr>
-          <w:rFonts w:eastAsia="Times New Roman" w:cs="Times New Roman" w:ascii="Times New Roman" w:hAnsi="Times New Roman"/>
-          <w:b w:val="false"/>
-          <w:bCs w:val="false"/>
-          <w:sz w:val="24"/>
-          <w:szCs w:val="24"/>
-        </w:rPr>
-        <w:t>13</w:t>
-      </w:r>
-    </w:p>
-    <w:p>
-      <w:pPr>
-        <w:pStyle w:val="Normal"/>
-        <w:spacing w:lineRule="auto" w:line="259" w:before="0" w:after="160"/>
-        <w:rPr/>
-      </w:pPr>
-      <w:r>
-        <w:rPr>
-          <w:rFonts w:eastAsia="Times New Roman" w:cs="Times New Roman" w:ascii="Times New Roman" w:hAnsi="Times New Roman"/>
-          <w:b/>
-          <w:sz w:val="24"/>
-          <w:szCs w:val="24"/>
-        </w:rPr>
-        <w:t xml:space="preserve"> </w:t>
-      </w:r>
-      <w:r>
-        <w:rPr>
-          <w:rFonts w:eastAsia="Times New Roman" w:cs="Times New Roman" w:ascii="Times New Roman" w:hAnsi="Times New Roman"/>
-          <w:b/>
-          <w:sz w:val="24"/>
-          <w:szCs w:val="24"/>
-        </w:rPr>
-        <w:t xml:space="preserve">CHAPTER 4: SYSTEM DESIGN ............................................................................................... </w:t>
-      </w:r>
-      <w:r>
-        <w:rPr>
-          <w:rFonts w:eastAsia="Times New Roman" w:cs="Times New Roman" w:ascii="Times New Roman" w:hAnsi="Times New Roman"/>
-          <w:b/>
-          <w:sz w:val="24"/>
-          <w:szCs w:val="24"/>
-        </w:rPr>
-        <w:t>14</w:t>
-      </w:r>
-    </w:p>
-    <w:p>
-      <w:pPr>
-        <w:pStyle w:val="Normal"/>
-        <w:spacing w:lineRule="auto" w:line="259" w:before="0" w:after="160"/>
-        <w:ind w:firstLine="720"/>
-        <w:rPr/>
-      </w:pPr>
-      <w:r>
-        <w:rPr>
-          <w:rFonts w:eastAsia="Times New Roman" w:cs="Times New Roman" w:ascii="Times New Roman" w:hAnsi="Times New Roman"/>
-          <w:b w:val="false"/>
-          <w:bCs w:val="false"/>
-          <w:sz w:val="24"/>
-          <w:szCs w:val="24"/>
-        </w:rPr>
-        <w:t xml:space="preserve">4.1 </w:t>
-      </w:r>
-      <w:r>
-        <w:rPr>
-          <w:rFonts w:eastAsia="Times New Roman" w:cs="Times New Roman" w:ascii="Times New Roman" w:hAnsi="Times New Roman"/>
-          <w:b w:val="false"/>
-          <w:bCs w:val="false"/>
-          <w:sz w:val="24"/>
-          <w:szCs w:val="24"/>
-        </w:rPr>
-        <w:t>Sequence Diagram</w:t>
-      </w:r>
-      <w:r>
-        <w:rPr>
-          <w:rFonts w:eastAsia="Times New Roman" w:cs="Times New Roman" w:ascii="Times New Roman" w:hAnsi="Times New Roman"/>
-          <w:b w:val="false"/>
-          <w:bCs w:val="false"/>
-          <w:sz w:val="24"/>
-          <w:szCs w:val="24"/>
-        </w:rPr>
-        <w:t xml:space="preserve"> .......................................................................................................... </w:t>
-      </w:r>
-      <w:r>
-        <w:rPr>
-          <w:rFonts w:eastAsia="Times New Roman" w:cs="Times New Roman" w:ascii="Times New Roman" w:hAnsi="Times New Roman"/>
-          <w:b w:val="false"/>
-          <w:bCs w:val="false"/>
-          <w:sz w:val="24"/>
-          <w:szCs w:val="24"/>
-        </w:rPr>
-        <w:t>14</w:t>
-      </w:r>
-    </w:p>
-    <w:p>
-      <w:pPr>
-        <w:pStyle w:val="Normal"/>
-        <w:spacing w:lineRule="auto" w:line="259" w:before="0" w:after="160"/>
-        <w:ind w:firstLine="720"/>
-        <w:rPr/>
-      </w:pPr>
-      <w:r>
-        <w:rPr>
-          <w:rFonts w:eastAsia="Times New Roman" w:cs="Times New Roman" w:ascii="Times New Roman" w:hAnsi="Times New Roman"/>
-          <w:b w:val="false"/>
-          <w:bCs w:val="false"/>
-          <w:sz w:val="24"/>
-          <w:szCs w:val="24"/>
-        </w:rPr>
-        <w:t xml:space="preserve">4.2 </w:t>
-      </w:r>
-      <w:r>
-        <w:rPr>
-          <w:rFonts w:eastAsia="Times New Roman" w:cs="Times New Roman" w:ascii="Times New Roman" w:hAnsi="Times New Roman"/>
-          <w:b w:val="false"/>
-          <w:bCs w:val="false"/>
-          <w:sz w:val="24"/>
-          <w:szCs w:val="24"/>
-        </w:rPr>
-        <w:t>Use Case Diagram</w:t>
-      </w:r>
-      <w:r>
-        <w:rPr>
-          <w:rFonts w:eastAsia="Times New Roman" w:cs="Times New Roman" w:ascii="Times New Roman" w:hAnsi="Times New Roman"/>
-          <w:b w:val="false"/>
-          <w:bCs w:val="false"/>
-          <w:sz w:val="24"/>
-          <w:szCs w:val="24"/>
-        </w:rPr>
-        <w:t xml:space="preserve"> .......................................................................................................... </w:t>
-      </w:r>
-      <w:r>
-        <w:rPr>
-          <w:rFonts w:eastAsia="Times New Roman" w:cs="Times New Roman" w:ascii="Times New Roman" w:hAnsi="Times New Roman"/>
-          <w:b w:val="false"/>
-          <w:bCs w:val="false"/>
-          <w:sz w:val="24"/>
-          <w:szCs w:val="24"/>
-        </w:rPr>
-        <w:t>16</w:t>
-      </w:r>
-    </w:p>
-    <w:p>
-      <w:pPr>
-        <w:pStyle w:val="Normal"/>
-        <w:spacing w:lineRule="auto" w:line="259" w:before="0" w:after="160"/>
-        <w:ind w:firstLine="720"/>
-        <w:rPr/>
-      </w:pPr>
-      <w:r>
-        <w:rPr>
-          <w:rFonts w:eastAsia="Times New Roman" w:cs="Times New Roman" w:ascii="Times New Roman" w:hAnsi="Times New Roman"/>
-          <w:b w:val="false"/>
-          <w:bCs w:val="false"/>
-          <w:sz w:val="24"/>
-          <w:szCs w:val="24"/>
-        </w:rPr>
-        <w:t xml:space="preserve">4.3 </w:t>
-      </w:r>
-      <w:r>
-        <w:rPr>
-          <w:rFonts w:eastAsia="Times New Roman" w:cs="Times New Roman" w:ascii="Times New Roman" w:hAnsi="Times New Roman"/>
-          <w:b w:val="false"/>
-          <w:bCs w:val="false"/>
-          <w:sz w:val="24"/>
-          <w:szCs w:val="24"/>
-        </w:rPr>
-        <w:t xml:space="preserve">State Transition Diagram </w:t>
-      </w:r>
-      <w:r>
-        <w:rPr>
-          <w:rFonts w:eastAsia="Times New Roman" w:cs="Times New Roman" w:ascii="Times New Roman" w:hAnsi="Times New Roman"/>
-          <w:b w:val="false"/>
-          <w:bCs w:val="false"/>
-          <w:sz w:val="24"/>
-          <w:szCs w:val="24"/>
-        </w:rPr>
-        <w:t xml:space="preserve">................................................................................................ </w:t>
-      </w:r>
-      <w:r>
-        <w:rPr>
-          <w:rFonts w:eastAsia="Times New Roman" w:cs="Times New Roman" w:ascii="Times New Roman" w:hAnsi="Times New Roman"/>
-          <w:b w:val="false"/>
-          <w:bCs w:val="false"/>
-          <w:sz w:val="24"/>
-          <w:szCs w:val="24"/>
-        </w:rPr>
-        <w:t>18</w:t>
-      </w:r>
-    </w:p>
-    <w:p>
-      <w:pPr>
-        <w:pStyle w:val="Normal"/>
-        <w:spacing w:lineRule="auto" w:line="259" w:before="0" w:after="160"/>
-        <w:ind w:left="720" w:hanging="0"/>
-        <w:rPr/>
-      </w:pPr>
-      <w:r>
-        <w:rPr>
-          <w:rFonts w:eastAsia="Times New Roman" w:cs="Times New Roman" w:ascii="Times New Roman" w:hAnsi="Times New Roman"/>
-          <w:b w:val="false"/>
-          <w:bCs w:val="false"/>
-          <w:sz w:val="24"/>
-          <w:szCs w:val="24"/>
-        </w:rPr>
-        <w:t xml:space="preserve">4.4 </w:t>
-      </w:r>
-      <w:r>
-        <w:rPr>
-          <w:rFonts w:eastAsia="Times New Roman" w:cs="Times New Roman" w:ascii="Times New Roman" w:hAnsi="Times New Roman"/>
-          <w:b w:val="false"/>
-          <w:bCs w:val="false"/>
-          <w:sz w:val="24"/>
-          <w:szCs w:val="24"/>
-        </w:rPr>
-        <w:t>Component Diagram</w:t>
-      </w:r>
-      <w:r>
-        <w:rPr>
-          <w:rFonts w:eastAsia="Times New Roman" w:cs="Times New Roman" w:ascii="Times New Roman" w:hAnsi="Times New Roman"/>
-          <w:b w:val="false"/>
-          <w:bCs w:val="false"/>
-          <w:sz w:val="24"/>
-          <w:szCs w:val="24"/>
-        </w:rPr>
-        <w:t xml:space="preserve"> ...................................................................................................... </w:t>
-      </w:r>
-      <w:r>
-        <w:rPr>
-          <w:rFonts w:eastAsia="Times New Roman" w:cs="Times New Roman" w:ascii="Times New Roman" w:hAnsi="Times New Roman"/>
-          <w:b w:val="false"/>
-          <w:bCs w:val="false"/>
-          <w:sz w:val="24"/>
-          <w:szCs w:val="24"/>
-        </w:rPr>
-        <w:t>20</w:t>
-      </w:r>
-    </w:p>
-    <w:p>
-      <w:pPr>
-        <w:pStyle w:val="Normal"/>
-        <w:spacing w:lineRule="auto" w:line="259" w:before="0" w:after="160"/>
-        <w:ind w:left="720" w:hanging="0"/>
-        <w:rPr/>
-      </w:pPr>
-      <w:r>
-        <w:rPr>
-          <w:rFonts w:eastAsia="Times New Roman" w:cs="Times New Roman" w:ascii="Times New Roman" w:hAnsi="Times New Roman"/>
-          <w:b w:val="false"/>
-          <w:bCs w:val="false"/>
-          <w:sz w:val="24"/>
-          <w:szCs w:val="24"/>
-        </w:rPr>
-        <w:t xml:space="preserve">4.5 </w:t>
-      </w:r>
-      <w:r>
-        <w:rPr>
-          <w:rFonts w:eastAsia="Times New Roman" w:cs="Times New Roman" w:ascii="Times New Roman" w:hAnsi="Times New Roman"/>
-          <w:b w:val="false"/>
-          <w:bCs w:val="false"/>
-          <w:sz w:val="24"/>
-          <w:szCs w:val="24"/>
-        </w:rPr>
-        <w:t xml:space="preserve">Collaboration Diagram </w:t>
-      </w:r>
-      <w:r>
-        <w:rPr>
-          <w:rFonts w:eastAsia="Times New Roman" w:cs="Times New Roman" w:ascii="Times New Roman" w:hAnsi="Times New Roman"/>
-          <w:b w:val="false"/>
-          <w:bCs w:val="false"/>
-          <w:sz w:val="24"/>
-          <w:szCs w:val="24"/>
-        </w:rPr>
-        <w:t xml:space="preserve">................................................................................................... </w:t>
-      </w:r>
-      <w:r>
-        <w:rPr>
-          <w:rFonts w:eastAsia="Times New Roman" w:cs="Times New Roman" w:ascii="Times New Roman" w:hAnsi="Times New Roman"/>
-          <w:b w:val="false"/>
-          <w:bCs w:val="false"/>
-          <w:sz w:val="24"/>
-          <w:szCs w:val="24"/>
-        </w:rPr>
-        <w:t>21</w:t>
-      </w:r>
-    </w:p>
-    <w:p>
-      <w:pPr>
-        <w:pStyle w:val="Normal"/>
-        <w:spacing w:lineRule="auto" w:line="259" w:before="0" w:after="160"/>
-        <w:ind w:left="720" w:hanging="0"/>
-        <w:rPr/>
-      </w:pPr>
-      <w:r>
-        <w:rPr>
-          <w:rFonts w:eastAsia="Times New Roman" w:cs="Times New Roman" w:ascii="Times New Roman" w:hAnsi="Times New Roman"/>
-          <w:b w:val="false"/>
-          <w:bCs w:val="false"/>
-          <w:sz w:val="24"/>
-          <w:szCs w:val="24"/>
-        </w:rPr>
-        <w:t xml:space="preserve">4.6 </w:t>
-      </w:r>
-      <w:r>
-        <w:rPr>
-          <w:rFonts w:eastAsia="Times New Roman" w:cs="Times New Roman" w:ascii="Times New Roman" w:hAnsi="Times New Roman"/>
-          <w:b w:val="false"/>
-          <w:bCs w:val="false"/>
-          <w:sz w:val="24"/>
-          <w:szCs w:val="24"/>
-        </w:rPr>
-        <w:t xml:space="preserve">Activity Diagram </w:t>
-      </w:r>
-      <w:r>
-        <w:rPr>
-          <w:rFonts w:eastAsia="Times New Roman" w:cs="Times New Roman" w:ascii="Times New Roman" w:hAnsi="Times New Roman"/>
-          <w:b w:val="false"/>
-          <w:bCs w:val="false"/>
-          <w:sz w:val="24"/>
-          <w:szCs w:val="24"/>
-        </w:rPr>
-        <w:t xml:space="preserve"> ........................................................................................................... </w:t>
-      </w:r>
-      <w:r>
-        <w:rPr>
-          <w:rFonts w:eastAsia="Times New Roman" w:cs="Times New Roman" w:ascii="Times New Roman" w:hAnsi="Times New Roman"/>
-          <w:b w:val="false"/>
-          <w:bCs w:val="false"/>
-          <w:sz w:val="24"/>
-          <w:szCs w:val="24"/>
-        </w:rPr>
-        <w:t>23</w:t>
-      </w:r>
-    </w:p>
-    <w:p>
-      <w:pPr>
-        <w:pStyle w:val="Normal"/>
-        <w:spacing w:lineRule="auto" w:line="259" w:before="0" w:after="160"/>
-        <w:ind w:left="720" w:hanging="0"/>
-        <w:rPr/>
-      </w:pPr>
-      <w:r>
-        <w:rPr>
-          <w:rFonts w:eastAsia="Times New Roman" w:cs="Times New Roman" w:ascii="Times New Roman" w:hAnsi="Times New Roman"/>
-          <w:b w:val="false"/>
-          <w:bCs w:val="false"/>
-          <w:sz w:val="24"/>
-          <w:szCs w:val="24"/>
-        </w:rPr>
-        <w:t xml:space="preserve">4.7 ER Diagram .................................................................................................................... </w:t>
-      </w:r>
-      <w:r>
-        <w:rPr>
-          <w:rFonts w:eastAsia="Times New Roman" w:cs="Times New Roman" w:ascii="Times New Roman" w:hAnsi="Times New Roman"/>
-          <w:b w:val="false"/>
-          <w:bCs w:val="false"/>
-          <w:sz w:val="24"/>
-          <w:szCs w:val="24"/>
-        </w:rPr>
-        <w:t>25</w:t>
-      </w:r>
-    </w:p>
-    <w:p>
-      <w:pPr>
-        <w:pStyle w:val="Normal"/>
-        <w:spacing w:lineRule="auto" w:line="259" w:before="0" w:after="160"/>
-        <w:ind w:left="720" w:hanging="0"/>
-        <w:rPr/>
-      </w:pPr>
-      <w:r>
-        <w:rPr>
-          <w:rFonts w:eastAsia="Times New Roman" w:cs="Times New Roman" w:ascii="Times New Roman" w:hAnsi="Times New Roman"/>
-          <w:b w:val="false"/>
-          <w:bCs w:val="false"/>
-          <w:sz w:val="24"/>
-          <w:szCs w:val="24"/>
-        </w:rPr>
-        <w:t xml:space="preserve">4.8 DFD Diagram ................................................................................................................. </w:t>
-      </w:r>
-      <w:r>
-        <w:rPr>
-          <w:rFonts w:eastAsia="Times New Roman" w:cs="Times New Roman" w:ascii="Times New Roman" w:hAnsi="Times New Roman"/>
-          <w:b w:val="false"/>
-          <w:bCs w:val="false"/>
-          <w:sz w:val="24"/>
-          <w:szCs w:val="24"/>
-        </w:rPr>
-        <w:t>26</w:t>
+        <w:t>4.8 DFD Diagram ................................................................................................................. 26</w:t>
       </w:r>
     </w:p>
     <w:p>
@@ -3708,7 +3479,13 @@
         </w:rPr>
       </w:pPr>
       <w:r>
-        <w:rPr/>
+        <w:rPr>
+          <w:rFonts w:eastAsia="Times New Roman" w:cs="Times New Roman" w:ascii="Times New Roman" w:hAnsi="Times New Roman"/>
+          <w:b w:val="false"/>
+          <w:bCs w:val="false"/>
+          <w:sz w:val="24"/>
+          <w:szCs w:val="24"/>
+        </w:rPr>
       </w:r>
       <w:r>
         <w:br w:type="page"/>
@@ -3759,9 +3536,10 @@
     <w:tbl>
       <w:tblPr>
         <w:tblStyle w:val="TableGrid"/>
-        <w:tblW w:w="9242" w:type="dxa"/>
+        <w:tblW w:w="9213" w:type="dxa"/>
         <w:jc w:val="left"/>
-        <w:tblInd w:w="-113" w:type="dxa"/>
+        <w:tblInd w:w="-84" w:type="dxa"/>
+        <w:tblBorders/>
         <w:tblCellMar>
           <w:top w:w="55" w:type="dxa"/>
           <w:left w:w="113" w:type="dxa"/>
@@ -3771,22 +3549,15 @@
         <w:tblLook w:noVBand="1" w:val="04a0" w:noHBand="0" w:lastColumn="0" w:firstColumn="1" w:lastRow="0" w:firstRow="1"/>
       </w:tblPr>
       <w:tblGrid>
-        <w:gridCol w:w="8188"/>
-        <w:gridCol w:w="1053"/>
+        <w:gridCol w:w="8168"/>
+        <w:gridCol w:w="1045"/>
       </w:tblGrid>
       <w:tr>
         <w:trPr/>
         <w:tc>
           <w:tcPr>
-            <w:tcW w:w="8188" w:type="dxa"/>
-            <w:tcBorders>
-              <w:top w:val="nil"/>
-              <w:left w:val="nil"/>
-              <w:bottom w:val="nil"/>
-              <w:right w:val="nil"/>
-              <w:insideH w:val="nil"/>
-              <w:insideV w:val="nil"/>
-            </w:tcBorders>
+            <w:tcW w:w="8168" w:type="dxa"/>
+            <w:tcBorders/>
             <w:shd w:fill="auto" w:val="clear"/>
             <w:vAlign w:val="center"/>
           </w:tcPr>
@@ -3795,13 +3566,7 @@
               <w:pStyle w:val="Normal"/>
               <w:spacing w:lineRule="auto" w:line="360" w:before="0" w:after="0"/>
               <w:jc w:val="center"/>
-              <w:rPr>
-                <w:rFonts w:ascii="Times New Roman" w:hAnsi="Times New Roman" w:eastAsia="SimSun" w:cs="Times New Roman"/>
-                <w:b w:val="false"/>
-                <w:b w:val="false"/>
-                <w:bCs w:val="false"/>
-                <w:lang w:eastAsia="en-IN"/>
-              </w:rPr>
+              <w:rPr/>
             </w:pPr>
             <w:r>
               <w:rPr>
@@ -3818,15 +3583,8 @@
         </w:tc>
         <w:tc>
           <w:tcPr>
-            <w:tcW w:w="1053" w:type="dxa"/>
-            <w:tcBorders>
-              <w:top w:val="nil"/>
-              <w:left w:val="nil"/>
-              <w:bottom w:val="nil"/>
-              <w:right w:val="nil"/>
-              <w:insideH w:val="nil"/>
-              <w:insideV w:val="nil"/>
-            </w:tcBorders>
+            <w:tcW w:w="1045" w:type="dxa"/>
+            <w:tcBorders/>
             <w:shd w:fill="auto" w:val="clear"/>
             <w:vAlign w:val="center"/>
           </w:tcPr>
@@ -3861,15 +3619,8 @@
         <w:trPr/>
         <w:tc>
           <w:tcPr>
-            <w:tcW w:w="8188" w:type="dxa"/>
-            <w:tcBorders>
-              <w:top w:val="nil"/>
-              <w:left w:val="nil"/>
-              <w:bottom w:val="nil"/>
-              <w:right w:val="nil"/>
-              <w:insideH w:val="nil"/>
-              <w:insideV w:val="nil"/>
-            </w:tcBorders>
+            <w:tcW w:w="8168" w:type="dxa"/>
+            <w:tcBorders/>
             <w:shd w:fill="auto" w:val="clear"/>
           </w:tcPr>
           <w:p>
@@ -3900,15 +3651,8 @@
         </w:tc>
         <w:tc>
           <w:tcPr>
-            <w:tcW w:w="1053" w:type="dxa"/>
-            <w:tcBorders>
-              <w:top w:val="nil"/>
-              <w:left w:val="nil"/>
-              <w:bottom w:val="nil"/>
-              <w:right w:val="nil"/>
-              <w:insideH w:val="nil"/>
-              <w:insideV w:val="nil"/>
-            </w:tcBorders>
+            <w:tcW w:w="1045" w:type="dxa"/>
+            <w:tcBorders/>
             <w:shd w:fill="auto" w:val="clear"/>
           </w:tcPr>
           <w:p>
@@ -3916,13 +3660,7 @@
               <w:pStyle w:val="Normal"/>
               <w:spacing w:lineRule="auto" w:line="360" w:before="0" w:after="0"/>
               <w:jc w:val="center"/>
-              <w:rPr>
-                <w:rFonts w:ascii="Times New Roman" w:hAnsi="Times New Roman" w:eastAsia="SimSun" w:cs="Times New Roman"/>
-                <w:b w:val="false"/>
-                <w:b w:val="false"/>
-                <w:bCs w:val="false"/>
-                <w:lang w:eastAsia="en-IN"/>
-              </w:rPr>
+              <w:rPr/>
             </w:pPr>
             <w:r>
               <w:rPr>
@@ -3980,8 +3718,9 @@
       </w:pPr>
       <w:r>
         <w:rPr>
-          <w:rFonts w:cs="Times New Roman" w:ascii="Times New Roman" w:hAnsi="Times New Roman"/>
-          <w:b/>
+          <w:rFonts w:eastAsia="Times New Roman" w:cs="Times New Roman" w:ascii="Times New Roman" w:hAnsi="Times New Roman"/>
+          <w:b w:val="false"/>
+          <w:bCs w:val="false"/>
           <w:sz w:val="24"/>
           <w:szCs w:val="24"/>
         </w:rPr>
@@ -4039,6 +3778,7 @@
         <w:tblW w:w="9242" w:type="dxa"/>
         <w:jc w:val="left"/>
         <w:tblInd w:w="-113" w:type="dxa"/>
+        <w:tblBorders/>
         <w:tblCellMar>
           <w:top w:w="55" w:type="dxa"/>
           <w:left w:w="55" w:type="dxa"/>
@@ -4056,14 +3796,7 @@
         <w:tc>
           <w:tcPr>
             <w:tcW w:w="8613" w:type="dxa"/>
-            <w:tcBorders>
-              <w:top w:val="nil"/>
-              <w:left w:val="nil"/>
-              <w:bottom w:val="nil"/>
-              <w:right w:val="nil"/>
-              <w:insideH w:val="nil"/>
-              <w:insideV w:val="nil"/>
-            </w:tcBorders>
+            <w:tcBorders/>
             <w:shd w:fill="auto" w:val="clear"/>
           </w:tcPr>
           <w:p>
@@ -4095,14 +3828,7 @@
         <w:tc>
           <w:tcPr>
             <w:tcW w:w="628" w:type="dxa"/>
-            <w:tcBorders>
-              <w:top w:val="nil"/>
-              <w:left w:val="nil"/>
-              <w:bottom w:val="nil"/>
-              <w:right w:val="nil"/>
-              <w:insideH w:val="nil"/>
-              <w:insideV w:val="nil"/>
-            </w:tcBorders>
+            <w:tcBorders/>
             <w:shd w:fill="auto" w:val="clear"/>
           </w:tcPr>
           <w:p>
@@ -4127,18 +3853,7 @@
                 <w:szCs w:val="24"/>
                 <w:lang w:eastAsia="en-IN"/>
               </w:rPr>
-              <w:t>1</w:t>
-            </w:r>
-            <w:r>
-              <w:rPr>
-                <w:rFonts w:eastAsia="SimSun" w:cs="Times New Roman" w:ascii="Times New Roman" w:hAnsi="Times New Roman"/>
-                <w:b w:val="false"/>
-                <w:bCs w:val="false"/>
-                <w:sz w:val="24"/>
-                <w:szCs w:val="24"/>
-                <w:lang w:eastAsia="en-IN"/>
-              </w:rPr>
-              <w:t>5</w:t>
+              <w:t>15</w:t>
             </w:r>
           </w:p>
         </w:tc>
@@ -4148,14 +3863,7 @@
         <w:tc>
           <w:tcPr>
             <w:tcW w:w="8613" w:type="dxa"/>
-            <w:tcBorders>
-              <w:top w:val="nil"/>
-              <w:left w:val="nil"/>
-              <w:bottom w:val="nil"/>
-              <w:right w:val="nil"/>
-              <w:insideH w:val="nil"/>
-              <w:insideV w:val="nil"/>
-            </w:tcBorders>
+            <w:tcBorders/>
             <w:shd w:fill="auto" w:val="clear"/>
           </w:tcPr>
           <w:p>
@@ -4180,32 +3888,14 @@
                 <w:szCs w:val="24"/>
                 <w:lang w:eastAsia="en-IN"/>
               </w:rPr>
-              <w:t>Use Case</w:t>
-            </w:r>
-            <w:r>
-              <w:rPr>
-                <w:rFonts w:eastAsia="SimSun" w:cs="Times New Roman" w:ascii="Times New Roman" w:hAnsi="Times New Roman"/>
-                <w:b w:val="false"/>
-                <w:bCs w:val="false"/>
-                <w:sz w:val="24"/>
-                <w:szCs w:val="24"/>
-                <w:lang w:eastAsia="en-IN"/>
-              </w:rPr>
-              <w:t xml:space="preserve"> Diagram</w:t>
+              <w:t>Use Case Diagram</w:t>
             </w:r>
           </w:p>
         </w:tc>
         <w:tc>
           <w:tcPr>
             <w:tcW w:w="628" w:type="dxa"/>
-            <w:tcBorders>
-              <w:top w:val="nil"/>
-              <w:left w:val="nil"/>
-              <w:bottom w:val="nil"/>
-              <w:right w:val="nil"/>
-              <w:insideH w:val="nil"/>
-              <w:insideV w:val="nil"/>
-            </w:tcBorders>
+            <w:tcBorders/>
             <w:shd w:fill="auto" w:val="clear"/>
           </w:tcPr>
           <w:p>
@@ -4230,18 +3920,7 @@
                 <w:szCs w:val="24"/>
                 <w:lang w:eastAsia="en-IN"/>
               </w:rPr>
-              <w:t>1</w:t>
-            </w:r>
-            <w:r>
-              <w:rPr>
-                <w:rFonts w:eastAsia="SimSun" w:cs="Times New Roman" w:ascii="Times New Roman" w:hAnsi="Times New Roman"/>
-                <w:b w:val="false"/>
-                <w:bCs w:val="false"/>
-                <w:sz w:val="24"/>
-                <w:szCs w:val="24"/>
-                <w:lang w:eastAsia="en-IN"/>
-              </w:rPr>
-              <w:t>7</w:t>
+              <w:t>17</w:t>
             </w:r>
           </w:p>
         </w:tc>
@@ -4251,14 +3930,7 @@
         <w:tc>
           <w:tcPr>
             <w:tcW w:w="8613" w:type="dxa"/>
-            <w:tcBorders>
-              <w:top w:val="nil"/>
-              <w:left w:val="nil"/>
-              <w:bottom w:val="nil"/>
-              <w:right w:val="nil"/>
-              <w:insideH w:val="nil"/>
-              <w:insideV w:val="nil"/>
-            </w:tcBorders>
+            <w:tcBorders/>
             <w:shd w:fill="auto" w:val="clear"/>
           </w:tcPr>
           <w:p>
@@ -4283,32 +3955,14 @@
                 <w:szCs w:val="24"/>
                 <w:lang w:eastAsia="en-IN"/>
               </w:rPr>
-              <w:t>State Transtion</w:t>
-            </w:r>
-            <w:r>
-              <w:rPr>
-                <w:rFonts w:eastAsia="SimSun" w:cs="Times New Roman" w:ascii="Times New Roman" w:hAnsi="Times New Roman"/>
-                <w:b w:val="false"/>
-                <w:bCs w:val="false"/>
-                <w:sz w:val="24"/>
-                <w:szCs w:val="24"/>
-                <w:lang w:eastAsia="en-IN"/>
-              </w:rPr>
-              <w:t xml:space="preserve"> Diagram</w:t>
+              <w:t>State Transtion Diagram</w:t>
             </w:r>
           </w:p>
         </w:tc>
         <w:tc>
           <w:tcPr>
             <w:tcW w:w="628" w:type="dxa"/>
-            <w:tcBorders>
-              <w:top w:val="nil"/>
-              <w:left w:val="nil"/>
-              <w:bottom w:val="nil"/>
-              <w:right w:val="nil"/>
-              <w:insideH w:val="nil"/>
-              <w:insideV w:val="nil"/>
-            </w:tcBorders>
+            <w:tcBorders/>
             <w:shd w:fill="auto" w:val="clear"/>
           </w:tcPr>
           <w:p>
@@ -4333,18 +3987,7 @@
                 <w:szCs w:val="24"/>
                 <w:lang w:eastAsia="en-IN"/>
               </w:rPr>
-              <w:t>1</w:t>
-            </w:r>
-            <w:r>
-              <w:rPr>
-                <w:rFonts w:eastAsia="SimSun" w:cs="Times New Roman" w:ascii="Times New Roman" w:hAnsi="Times New Roman"/>
-                <w:b w:val="false"/>
-                <w:bCs w:val="false"/>
-                <w:sz w:val="24"/>
-                <w:szCs w:val="24"/>
-                <w:lang w:eastAsia="en-IN"/>
-              </w:rPr>
-              <w:t>9</w:t>
+              <w:t>19</w:t>
             </w:r>
           </w:p>
         </w:tc>
@@ -4354,14 +3997,7 @@
         <w:tc>
           <w:tcPr>
             <w:tcW w:w="8613" w:type="dxa"/>
-            <w:tcBorders>
-              <w:top w:val="nil"/>
-              <w:left w:val="nil"/>
-              <w:bottom w:val="nil"/>
-              <w:right w:val="nil"/>
-              <w:insideH w:val="nil"/>
-              <w:insideV w:val="nil"/>
-            </w:tcBorders>
+            <w:tcBorders/>
             <w:shd w:fill="auto" w:val="clear"/>
           </w:tcPr>
           <w:p>
@@ -4386,32 +4022,14 @@
                 <w:szCs w:val="24"/>
                 <w:lang w:eastAsia="en-IN"/>
               </w:rPr>
-              <w:t>Component</w:t>
-            </w:r>
-            <w:r>
-              <w:rPr>
-                <w:rFonts w:eastAsia="SimSun" w:cs="Times New Roman" w:ascii="Times New Roman" w:hAnsi="Times New Roman"/>
-                <w:b w:val="false"/>
-                <w:bCs w:val="false"/>
-                <w:sz w:val="24"/>
-                <w:szCs w:val="24"/>
-                <w:lang w:eastAsia="en-IN"/>
-              </w:rPr>
-              <w:t xml:space="preserve"> Diagram</w:t>
+              <w:t>Component Diagram</w:t>
             </w:r>
           </w:p>
         </w:tc>
         <w:tc>
           <w:tcPr>
             <w:tcW w:w="628" w:type="dxa"/>
-            <w:tcBorders>
-              <w:top w:val="nil"/>
-              <w:left w:val="nil"/>
-              <w:bottom w:val="nil"/>
-              <w:right w:val="nil"/>
-              <w:insideH w:val="nil"/>
-              <w:insideV w:val="nil"/>
-            </w:tcBorders>
+            <w:tcBorders/>
             <w:shd w:fill="auto" w:val="clear"/>
           </w:tcPr>
           <w:p>
@@ -4446,14 +4064,7 @@
         <w:tc>
           <w:tcPr>
             <w:tcW w:w="8613" w:type="dxa"/>
-            <w:tcBorders>
-              <w:top w:val="nil"/>
-              <w:left w:val="nil"/>
-              <w:bottom w:val="nil"/>
-              <w:right w:val="nil"/>
-              <w:insideH w:val="nil"/>
-              <w:insideV w:val="nil"/>
-            </w:tcBorders>
+            <w:tcBorders/>
             <w:shd w:fill="auto" w:val="clear"/>
           </w:tcPr>
           <w:p>
@@ -4478,32 +4089,14 @@
                 <w:szCs w:val="24"/>
                 <w:lang w:eastAsia="en-IN"/>
               </w:rPr>
-              <w:t>Collaboration</w:t>
-            </w:r>
-            <w:r>
-              <w:rPr>
-                <w:rFonts w:eastAsia="SimSun" w:cs="Times New Roman" w:ascii="Times New Roman" w:hAnsi="Times New Roman"/>
-                <w:b w:val="false"/>
-                <w:bCs w:val="false"/>
-                <w:sz w:val="24"/>
-                <w:szCs w:val="24"/>
-                <w:lang w:eastAsia="en-IN"/>
-              </w:rPr>
-              <w:t xml:space="preserve"> Diagram</w:t>
+              <w:t>Collaboration Diagram</w:t>
             </w:r>
           </w:p>
         </w:tc>
         <w:tc>
           <w:tcPr>
             <w:tcW w:w="628" w:type="dxa"/>
-            <w:tcBorders>
-              <w:top w:val="nil"/>
-              <w:left w:val="nil"/>
-              <w:bottom w:val="nil"/>
-              <w:right w:val="nil"/>
-              <w:insideH w:val="nil"/>
-              <w:insideV w:val="nil"/>
-            </w:tcBorders>
+            <w:tcBorders/>
             <w:shd w:fill="auto" w:val="clear"/>
           </w:tcPr>
           <w:p>
@@ -4536,14 +4129,7 @@
         <w:tc>
           <w:tcPr>
             <w:tcW w:w="8613" w:type="dxa"/>
-            <w:tcBorders>
-              <w:top w:val="nil"/>
-              <w:left w:val="nil"/>
-              <w:bottom w:val="nil"/>
-              <w:right w:val="nil"/>
-              <w:insideH w:val="nil"/>
-              <w:insideV w:val="nil"/>
-            </w:tcBorders>
+            <w:tcBorders/>
             <w:shd w:fill="auto" w:val="clear"/>
           </w:tcPr>
           <w:p>
@@ -4568,32 +4154,14 @@
                 <w:szCs w:val="24"/>
                 <w:lang w:eastAsia="en-IN"/>
               </w:rPr>
-              <w:t xml:space="preserve">Activity </w:t>
-            </w:r>
-            <w:r>
-              <w:rPr>
-                <w:rFonts w:eastAsia="SimSun" w:cs="Times New Roman" w:ascii="Times New Roman" w:hAnsi="Times New Roman"/>
-                <w:b w:val="false"/>
-                <w:bCs w:val="false"/>
-                <w:sz w:val="24"/>
-                <w:szCs w:val="24"/>
-                <w:lang w:eastAsia="en-IN"/>
-              </w:rPr>
-              <w:t>Diagram</w:t>
+              <w:t>Activity Diagram</w:t>
             </w:r>
           </w:p>
         </w:tc>
         <w:tc>
           <w:tcPr>
             <w:tcW w:w="628" w:type="dxa"/>
-            <w:tcBorders>
-              <w:top w:val="nil"/>
-              <w:left w:val="nil"/>
-              <w:bottom w:val="nil"/>
-              <w:right w:val="nil"/>
-              <w:insideH w:val="nil"/>
-              <w:insideV w:val="nil"/>
-            </w:tcBorders>
+            <w:tcBorders/>
             <w:shd w:fill="auto" w:val="clear"/>
           </w:tcPr>
           <w:p>
@@ -4626,14 +4194,7 @@
         <w:tc>
           <w:tcPr>
             <w:tcW w:w="8613" w:type="dxa"/>
-            <w:tcBorders>
-              <w:top w:val="nil"/>
-              <w:left w:val="nil"/>
-              <w:bottom w:val="nil"/>
-              <w:right w:val="nil"/>
-              <w:insideH w:val="nil"/>
-              <w:insideV w:val="nil"/>
-            </w:tcBorders>
+            <w:tcBorders/>
             <w:shd w:fill="auto" w:val="clear"/>
           </w:tcPr>
           <w:p>
@@ -4663,14 +4224,7 @@
         <w:tc>
           <w:tcPr>
             <w:tcW w:w="628" w:type="dxa"/>
-            <w:tcBorders>
-              <w:top w:val="nil"/>
-              <w:left w:val="nil"/>
-              <w:bottom w:val="nil"/>
-              <w:right w:val="nil"/>
-              <w:insideH w:val="nil"/>
-              <w:insideV w:val="nil"/>
-            </w:tcBorders>
+            <w:tcBorders/>
             <w:shd w:fill="auto" w:val="clear"/>
           </w:tcPr>
           <w:p>
@@ -4703,14 +4257,7 @@
         <w:tc>
           <w:tcPr>
             <w:tcW w:w="8613" w:type="dxa"/>
-            <w:tcBorders>
-              <w:top w:val="nil"/>
-              <w:left w:val="nil"/>
-              <w:bottom w:val="nil"/>
-              <w:right w:val="nil"/>
-              <w:insideH w:val="nil"/>
-              <w:insideV w:val="nil"/>
-            </w:tcBorders>
+            <w:tcBorders/>
             <w:shd w:fill="auto" w:val="clear"/>
           </w:tcPr>
           <w:p>
@@ -4740,14 +4287,7 @@
         <w:tc>
           <w:tcPr>
             <w:tcW w:w="628" w:type="dxa"/>
-            <w:tcBorders>
-              <w:top w:val="nil"/>
-              <w:left w:val="nil"/>
-              <w:bottom w:val="nil"/>
-              <w:right w:val="nil"/>
-              <w:insideH w:val="nil"/>
-              <w:insideV w:val="nil"/>
-            </w:tcBorders>
+            <w:tcBorders/>
             <w:shd w:fill="auto" w:val="clear"/>
           </w:tcPr>
           <w:p>
@@ -4805,20 +4345,10 @@
         <w:spacing w:lineRule="auto" w:line="480" w:before="0" w:after="160"/>
         <w:ind w:left="720" w:hanging="0"/>
         <w:jc w:val="both"/>
-        <w:rPr>
-          <w:rFonts w:ascii="Times New Roman" w:hAnsi="Times New Roman" w:eastAsia="Times New Roman" w:cs="Times New Roman"/>
-          <w:sz w:val="24"/>
-          <w:szCs w:val="24"/>
-        </w:rPr>
-      </w:pPr>
-      <w:r>
-        <w:rPr>
-          <w:rFonts w:cs="Times New Roman" w:ascii="Times New Roman" w:hAnsi="Times New Roman"/>
-          <w:b w:val="false"/>
-          <w:bCs w:val="false"/>
-          <w:sz w:val="24"/>
-          <w:szCs w:val="24"/>
-        </w:rPr>
+        <w:rPr/>
+      </w:pPr>
+      <w:r>
+        <w:rPr/>
       </w:r>
     </w:p>
     <w:sectPr>
@@ -4828,6 +4358,7 @@
       <w:pgNumType w:fmt="decimal"/>
       <w:formProt w:val="false"/>
       <w:textDirection w:val="lrTb"/>
+      <w:docGrid w:type="default" w:linePitch="100" w:charSpace="0"/>
     </w:sectPr>
   </w:body>
 </w:document>
@@ -4840,15 +4371,12 @@
       <w:rPr>
         <w:rFonts w:ascii="Liberation Serif" w:hAnsi="Liberation Serif" w:eastAsia="Noto Sans CJK SC Regular" w:cs="Lohit Devanagari"/>
         <w:kern w:val="2"/>
-        <w:sz w:val="24"/>
         <w:szCs w:val="24"/>
         <w:lang w:val="en-IN" w:eastAsia="zh-CN" w:bidi="hi-IN"/>
       </w:rPr>
     </w:rPrDefault>
     <w:pPrDefault>
-      <w:pPr>
-        <w:widowControl/>
-      </w:pPr>
+      <w:pPr/>
     </w:pPrDefault>
   </w:docDefaults>
   <w:style w:type="paragraph" w:styleId="Normal">
@@ -4856,6 +4384,8 @@
     <w:qFormat/>
     <w:pPr>
       <w:widowControl/>
+      <w:bidi w:val="0"/>
+      <w:jc w:val="left"/>
     </w:pPr>
     <w:rPr>
       <w:rFonts w:ascii="Liberation Serif" w:hAnsi="Liberation Serif" w:eastAsia="Noto Sans CJK SC Regular" w:cs="Lohit Devanagari"/>

</xml_diff>